<commit_message>
Update HOTEL MANAGEMENT PROJECT PROPOSAL Final.docx
</commit_message>
<xml_diff>
--- a/HOTEL MANAGEMENT PROJECT PROPOSAL Final.docx
+++ b/HOTEL MANAGEMENT PROJECT PROPOSAL Final.docx
@@ -1,6 +1,6 @@
 
 <file path=word/document.xml><?xml version="1.0" encoding="utf-8"?>
-<w:document xmlns:wpc="http://schemas.microsoft.com/office/word/2010/wordprocessingCanvas" xmlns:cx="http://schemas.microsoft.com/office/drawing/2014/chartex" xmlns:cx1="http://schemas.microsoft.com/office/drawing/2015/9/8/chartex" xmlns:cx2="http://schemas.microsoft.com/office/drawing/2015/10/21/chartex" xmlns:cx3="http://schemas.microsoft.com/office/drawing/2016/5/9/chartex" xmlns:cx4="http://schemas.microsoft.com/office/drawing/2016/5/10/chartex" xmlns:cx5="http://schemas.microsoft.com/office/drawing/2016/5/11/chartex" xmlns:cx6="http://schemas.microsoft.com/office/drawing/2016/5/12/chartex" xmlns:cx7="http://schemas.microsoft.com/office/drawing/2016/5/13/chartex" xmlns:cx8="http://schemas.microsoft.com/office/drawing/2016/5/14/chartex" xmlns:mc="http://schemas.openxmlformats.org/markup-compatibility/2006" xmlns:aink="http://schemas.microsoft.com/office/drawing/2016/ink" xmlns:am3d="http://schemas.microsoft.com/office/drawing/2017/model3d" xmlns:o="urn:schemas-microsoft-com:office:office" xmlns:r="http://schemas.openxmlformats.org/officeDocument/2006/relationships" xmlns:m="http://schemas.openxmlformats.org/officeDocument/2006/math" xmlns:v="urn:schemas-microsoft-com:vml" xmlns:wp14="http://schemas.microsoft.com/office/word/2010/wordprocessingDrawing" xmlns:wp="http://schemas.openxmlformats.org/drawingml/2006/wordprocessingDrawing" xmlns:w10="urn:schemas-microsoft-com:office:word" xmlns:w="http://schemas.openxmlformats.org/wordprocessingml/2006/main" xmlns:w14="http://schemas.microsoft.com/office/word/2010/wordml" xmlns:w15="http://schemas.microsoft.com/office/word/2012/wordml" xmlns:w16cex="http://schemas.microsoft.com/office/word/2018/wordml/cex" xmlns:w16cid="http://schemas.microsoft.com/office/word/2016/wordml/cid" xmlns:w16="http://schemas.microsoft.com/office/word/2018/wordml" xmlns:w16sdtdh="http://schemas.microsoft.com/office/word/2020/wordml/sdtdatahash" xmlns:w16se="http://schemas.microsoft.com/office/word/2015/wordml/symex" xmlns:wpg="http://schemas.microsoft.com/office/word/2010/wordprocessingGroup" xmlns:wpi="http://schemas.microsoft.com/office/word/2010/wordprocessingInk" xmlns:wne="http://schemas.microsoft.com/office/word/2006/wordml" xmlns:wps="http://schemas.microsoft.com/office/word/2010/wordprocessingShape" mc:Ignorable="w14 w15 w16se w16cid w16 w16cex w16sdtdh wp14">
+<w:document xmlns:wpc="http://schemas.microsoft.com/office/word/2010/wordprocessingCanvas" xmlns:cx="http://schemas.microsoft.com/office/drawing/2014/chartex" xmlns:cx1="http://schemas.microsoft.com/office/drawing/2015/9/8/chartex" xmlns:cx2="http://schemas.microsoft.com/office/drawing/2015/10/21/chartex" xmlns:cx3="http://schemas.microsoft.com/office/drawing/2016/5/9/chartex" xmlns:cx4="http://schemas.microsoft.com/office/drawing/2016/5/10/chartex" xmlns:cx5="http://schemas.microsoft.com/office/drawing/2016/5/11/chartex" xmlns:cx6="http://schemas.microsoft.com/office/drawing/2016/5/12/chartex" xmlns:cx7="http://schemas.microsoft.com/office/drawing/2016/5/13/chartex" xmlns:cx8="http://schemas.microsoft.com/office/drawing/2016/5/14/chartex" xmlns:mc="http://schemas.openxmlformats.org/markup-compatibility/2006" xmlns:aink="http://schemas.microsoft.com/office/drawing/2016/ink" xmlns:am3d="http://schemas.microsoft.com/office/drawing/2017/model3d" xmlns:o="urn:schemas-microsoft-com:office:office" xmlns:oel="http://schemas.microsoft.com/office/2019/extlst" xmlns:r="http://schemas.openxmlformats.org/officeDocument/2006/relationships" xmlns:m="http://schemas.openxmlformats.org/officeDocument/2006/math" xmlns:v="urn:schemas-microsoft-com:vml" xmlns:wp14="http://schemas.microsoft.com/office/word/2010/wordprocessingDrawing" xmlns:wp="http://schemas.openxmlformats.org/drawingml/2006/wordprocessingDrawing" xmlns:w10="urn:schemas-microsoft-com:office:word" xmlns:w="http://schemas.openxmlformats.org/wordprocessingml/2006/main" xmlns:w14="http://schemas.microsoft.com/office/word/2010/wordml" xmlns:w15="http://schemas.microsoft.com/office/word/2012/wordml" xmlns:w16cex="http://schemas.microsoft.com/office/word/2018/wordml/cex" xmlns:w16cid="http://schemas.microsoft.com/office/word/2016/wordml/cid" xmlns:w16="http://schemas.microsoft.com/office/word/2018/wordml" xmlns:w16du="http://schemas.microsoft.com/office/word/2023/wordml/word16du" xmlns:w16sdtdh="http://schemas.microsoft.com/office/word/2020/wordml/sdtdatahash" xmlns:w16sdtfl="http://schemas.microsoft.com/office/word/2024/wordml/sdtformatlock" xmlns:w16se="http://schemas.microsoft.com/office/word/2015/wordml/symex" xmlns:wpg="http://schemas.microsoft.com/office/word/2010/wordprocessingGroup" xmlns:wpi="http://schemas.microsoft.com/office/word/2010/wordprocessingInk" xmlns:wne="http://schemas.microsoft.com/office/word/2006/wordml" xmlns:wps="http://schemas.microsoft.com/office/word/2010/wordprocessingShape" mc:Ignorable="w14 w15 w16se w16cid w16 w16cex w16sdtdh w16sdtfl w16du wp14">
   <w:body>
     <w:sdt>
       <w:sdtPr>
@@ -163,7 +163,6 @@
             <w:dataBinding w:prefixMappings="xmlns:ns0='http://purl.org/dc/elements/1.1/' xmlns:ns1='http://schemas.openxmlformats.org/package/2006/metadata/core-properties' " w:xpath="/ns1:coreProperties[1]/ns0:subject[1]" w:storeItemID="{6C3C8BC8-F283-45AE-878A-BAB7291924A1}"/>
             <w:text/>
           </w:sdtPr>
-          <w:sdtEndPr/>
           <w:sdtContent>
             <w:p>
               <w:pPr>
@@ -279,7 +278,6 @@
                                     <w:calendar w:val="gregorian"/>
                                   </w:date>
                                 </w:sdtPr>
-                                <w:sdtEndPr/>
                                 <w:sdtContent>
                                   <w:p>
                                     <w:pPr>
@@ -327,7 +325,6 @@
                                     <w:dataBinding w:prefixMappings="xmlns:ns0='http://schemas.openxmlformats.org/officeDocument/2006/extended-properties' " w:xpath="/ns0:Properties[1]/ns0:Company[1]" w:storeItemID="{6668398D-A668-4E3E-A5EB-62B293D839F1}"/>
                                     <w:text/>
                                   </w:sdtPr>
-                                  <w:sdtEndPr/>
                                   <w:sdtContent>
                                     <w:r>
                                       <w:rPr>
@@ -381,7 +378,6 @@
                                     <w:dataBinding w:prefixMappings="xmlns:ns0='http://schemas.microsoft.com/office/2006/coverPageProps' " w:xpath="/ns0:CoverPageProperties[1]/ns0:CompanyAddress[1]" w:storeItemID="{55AF091B-3C7A-41E3-B477-F2FDAA23CFDA}"/>
                                     <w:text/>
                                   </w:sdtPr>
-                                  <w:sdtEndPr/>
                                   <w:sdtContent>
                                     <w:r>
                                       <w:rPr>
@@ -3014,6 +3010,9 @@
     <w:p>
       <w:pPr>
         <w:spacing w:before="240" w:after="240"/>
+        <w:rPr>
+          <w:lang w:val="en-NZ"/>
+        </w:rPr>
       </w:pPr>
       <w:r>
         <w:rPr>
@@ -4087,7 +4086,6 @@
           <w:bCs/>
           <w:lang w:val="en-NZ"/>
         </w:rPr>
-        <w:lastRenderedPageBreak/>
         <w:t>How our proposal is different,</w:t>
       </w:r>
     </w:p>
@@ -4155,6 +4153,12 @@
         <w:t>8. DIAGRAM: Problem Domain sketch.</w:t>
       </w:r>
       <w:bookmarkEnd w:id="8"/>
+      <w:r>
+        <w:rPr>
+          <w:lang w:val="en-NZ"/>
+        </w:rPr>
+        <w:t xml:space="preserve"> </w:t>
+      </w:r>
     </w:p>
     <w:p>
       <w:pPr>
@@ -4223,7 +4227,7 @@
 </file>
 
 <file path=word/endnotes.xml><?xml version="1.0" encoding="utf-8"?>
-<w:endnotes xmlns:wpc="http://schemas.microsoft.com/office/word/2010/wordprocessingCanvas" xmlns:cx="http://schemas.microsoft.com/office/drawing/2014/chartex" xmlns:cx1="http://schemas.microsoft.com/office/drawing/2015/9/8/chartex" xmlns:cx2="http://schemas.microsoft.com/office/drawing/2015/10/21/chartex" xmlns:cx3="http://schemas.microsoft.com/office/drawing/2016/5/9/chartex" xmlns:cx4="http://schemas.microsoft.com/office/drawing/2016/5/10/chartex" xmlns:cx5="http://schemas.microsoft.com/office/drawing/2016/5/11/chartex" xmlns:cx6="http://schemas.microsoft.com/office/drawing/2016/5/12/chartex" xmlns:cx7="http://schemas.microsoft.com/office/drawing/2016/5/13/chartex" xmlns:cx8="http://schemas.microsoft.com/office/drawing/2016/5/14/chartex" xmlns:mc="http://schemas.openxmlformats.org/markup-compatibility/2006" xmlns:aink="http://schemas.microsoft.com/office/drawing/2016/ink" xmlns:am3d="http://schemas.microsoft.com/office/drawing/2017/model3d" xmlns:o="urn:schemas-microsoft-com:office:office" xmlns:r="http://schemas.openxmlformats.org/officeDocument/2006/relationships" xmlns:m="http://schemas.openxmlformats.org/officeDocument/2006/math" xmlns:v="urn:schemas-microsoft-com:vml" xmlns:wp14="http://schemas.microsoft.com/office/word/2010/wordprocessingDrawing" xmlns:wp="http://schemas.openxmlformats.org/drawingml/2006/wordprocessingDrawing" xmlns:w10="urn:schemas-microsoft-com:office:word" xmlns:w="http://schemas.openxmlformats.org/wordprocessingml/2006/main" xmlns:w14="http://schemas.microsoft.com/office/word/2010/wordml" xmlns:w15="http://schemas.microsoft.com/office/word/2012/wordml" xmlns:w16cex="http://schemas.microsoft.com/office/word/2018/wordml/cex" xmlns:w16cid="http://schemas.microsoft.com/office/word/2016/wordml/cid" xmlns:w16="http://schemas.microsoft.com/office/word/2018/wordml" xmlns:w16sdtdh="http://schemas.microsoft.com/office/word/2020/wordml/sdtdatahash" xmlns:w16se="http://schemas.microsoft.com/office/word/2015/wordml/symex" xmlns:wpg="http://schemas.microsoft.com/office/word/2010/wordprocessingGroup" xmlns:wpi="http://schemas.microsoft.com/office/word/2010/wordprocessingInk" xmlns:wne="http://schemas.microsoft.com/office/word/2006/wordml" xmlns:wps="http://schemas.microsoft.com/office/word/2010/wordprocessingShape" mc:Ignorable="w14 w15 w16se w16cid w16 w16cex w16sdtdh wp14">
+<w:endnotes xmlns:wpc="http://schemas.microsoft.com/office/word/2010/wordprocessingCanvas" xmlns:cx="http://schemas.microsoft.com/office/drawing/2014/chartex" xmlns:cx1="http://schemas.microsoft.com/office/drawing/2015/9/8/chartex" xmlns:cx2="http://schemas.microsoft.com/office/drawing/2015/10/21/chartex" xmlns:cx3="http://schemas.microsoft.com/office/drawing/2016/5/9/chartex" xmlns:cx4="http://schemas.microsoft.com/office/drawing/2016/5/10/chartex" xmlns:cx5="http://schemas.microsoft.com/office/drawing/2016/5/11/chartex" xmlns:cx6="http://schemas.microsoft.com/office/drawing/2016/5/12/chartex" xmlns:cx7="http://schemas.microsoft.com/office/drawing/2016/5/13/chartex" xmlns:cx8="http://schemas.microsoft.com/office/drawing/2016/5/14/chartex" xmlns:mc="http://schemas.openxmlformats.org/markup-compatibility/2006" xmlns:aink="http://schemas.microsoft.com/office/drawing/2016/ink" xmlns:am3d="http://schemas.microsoft.com/office/drawing/2017/model3d" xmlns:o="urn:schemas-microsoft-com:office:office" xmlns:oel="http://schemas.microsoft.com/office/2019/extlst" xmlns:r="http://schemas.openxmlformats.org/officeDocument/2006/relationships" xmlns:m="http://schemas.openxmlformats.org/officeDocument/2006/math" xmlns:v="urn:schemas-microsoft-com:vml" xmlns:wp14="http://schemas.microsoft.com/office/word/2010/wordprocessingDrawing" xmlns:wp="http://schemas.openxmlformats.org/drawingml/2006/wordprocessingDrawing" xmlns:w10="urn:schemas-microsoft-com:office:word" xmlns:w="http://schemas.openxmlformats.org/wordprocessingml/2006/main" xmlns:w14="http://schemas.microsoft.com/office/word/2010/wordml" xmlns:w15="http://schemas.microsoft.com/office/word/2012/wordml" xmlns:w16cex="http://schemas.microsoft.com/office/word/2018/wordml/cex" xmlns:w16cid="http://schemas.microsoft.com/office/word/2016/wordml/cid" xmlns:w16="http://schemas.microsoft.com/office/word/2018/wordml" xmlns:w16du="http://schemas.microsoft.com/office/word/2023/wordml/word16du" xmlns:w16sdtdh="http://schemas.microsoft.com/office/word/2020/wordml/sdtdatahash" xmlns:w16sdtfl="http://schemas.microsoft.com/office/word/2024/wordml/sdtformatlock" xmlns:w16se="http://schemas.microsoft.com/office/word/2015/wordml/symex" xmlns:wpg="http://schemas.microsoft.com/office/word/2010/wordprocessingGroup" xmlns:wpi="http://schemas.microsoft.com/office/word/2010/wordprocessingInk" xmlns:wne="http://schemas.microsoft.com/office/word/2006/wordml" xmlns:wps="http://schemas.microsoft.com/office/word/2010/wordprocessingShape" mc:Ignorable="w14 w15 w16se w16cid w16 w16cex w16sdtdh w16sdtfl w16du wp14">
   <w:endnote w:type="separator" w:id="-1">
     <w:p>
       <w:pPr>
@@ -4248,7 +4252,7 @@
 </file>
 
 <file path=word/footer1.xml><?xml version="1.0" encoding="utf-8"?>
-<w:ftr xmlns:wpc="http://schemas.microsoft.com/office/word/2010/wordprocessingCanvas" xmlns:cx="http://schemas.microsoft.com/office/drawing/2014/chartex" xmlns:cx1="http://schemas.microsoft.com/office/drawing/2015/9/8/chartex" xmlns:cx2="http://schemas.microsoft.com/office/drawing/2015/10/21/chartex" xmlns:cx3="http://schemas.microsoft.com/office/drawing/2016/5/9/chartex" xmlns:cx4="http://schemas.microsoft.com/office/drawing/2016/5/10/chartex" xmlns:cx5="http://schemas.microsoft.com/office/drawing/2016/5/11/chartex" xmlns:cx6="http://schemas.microsoft.com/office/drawing/2016/5/12/chartex" xmlns:cx7="http://schemas.microsoft.com/office/drawing/2016/5/13/chartex" xmlns:cx8="http://schemas.microsoft.com/office/drawing/2016/5/14/chartex" xmlns:mc="http://schemas.openxmlformats.org/markup-compatibility/2006" xmlns:aink="http://schemas.microsoft.com/office/drawing/2016/ink" xmlns:am3d="http://schemas.microsoft.com/office/drawing/2017/model3d" xmlns:o="urn:schemas-microsoft-com:office:office" xmlns:r="http://schemas.openxmlformats.org/officeDocument/2006/relationships" xmlns:m="http://schemas.openxmlformats.org/officeDocument/2006/math" xmlns:v="urn:schemas-microsoft-com:vml" xmlns:wp14="http://schemas.microsoft.com/office/word/2010/wordprocessingDrawing" xmlns:wp="http://schemas.openxmlformats.org/drawingml/2006/wordprocessingDrawing" xmlns:w10="urn:schemas-microsoft-com:office:word" xmlns:w="http://schemas.openxmlformats.org/wordprocessingml/2006/main" xmlns:w14="http://schemas.microsoft.com/office/word/2010/wordml" xmlns:w15="http://schemas.microsoft.com/office/word/2012/wordml" xmlns:w16cex="http://schemas.microsoft.com/office/word/2018/wordml/cex" xmlns:w16cid="http://schemas.microsoft.com/office/word/2016/wordml/cid" xmlns:w16="http://schemas.microsoft.com/office/word/2018/wordml" xmlns:w16sdtdh="http://schemas.microsoft.com/office/word/2020/wordml/sdtdatahash" xmlns:w16se="http://schemas.microsoft.com/office/word/2015/wordml/symex" xmlns:wpg="http://schemas.microsoft.com/office/word/2010/wordprocessingGroup" xmlns:wpi="http://schemas.microsoft.com/office/word/2010/wordprocessingInk" xmlns:wne="http://schemas.microsoft.com/office/word/2006/wordml" xmlns:wps="http://schemas.microsoft.com/office/word/2010/wordprocessingShape" mc:Ignorable="w14 w15 w16se w16cid w16 w16cex w16sdtdh wp14">
+<w:ftr xmlns:wpc="http://schemas.microsoft.com/office/word/2010/wordprocessingCanvas" xmlns:cx="http://schemas.microsoft.com/office/drawing/2014/chartex" xmlns:cx1="http://schemas.microsoft.com/office/drawing/2015/9/8/chartex" xmlns:cx2="http://schemas.microsoft.com/office/drawing/2015/10/21/chartex" xmlns:cx3="http://schemas.microsoft.com/office/drawing/2016/5/9/chartex" xmlns:cx4="http://schemas.microsoft.com/office/drawing/2016/5/10/chartex" xmlns:cx5="http://schemas.microsoft.com/office/drawing/2016/5/11/chartex" xmlns:cx6="http://schemas.microsoft.com/office/drawing/2016/5/12/chartex" xmlns:cx7="http://schemas.microsoft.com/office/drawing/2016/5/13/chartex" xmlns:cx8="http://schemas.microsoft.com/office/drawing/2016/5/14/chartex" xmlns:mc="http://schemas.openxmlformats.org/markup-compatibility/2006" xmlns:aink="http://schemas.microsoft.com/office/drawing/2016/ink" xmlns:am3d="http://schemas.microsoft.com/office/drawing/2017/model3d" xmlns:o="urn:schemas-microsoft-com:office:office" xmlns:oel="http://schemas.microsoft.com/office/2019/extlst" xmlns:r="http://schemas.openxmlformats.org/officeDocument/2006/relationships" xmlns:m="http://schemas.openxmlformats.org/officeDocument/2006/math" xmlns:v="urn:schemas-microsoft-com:vml" xmlns:wp14="http://schemas.microsoft.com/office/word/2010/wordprocessingDrawing" xmlns:wp="http://schemas.openxmlformats.org/drawingml/2006/wordprocessingDrawing" xmlns:w10="urn:schemas-microsoft-com:office:word" xmlns:w="http://schemas.openxmlformats.org/wordprocessingml/2006/main" xmlns:w14="http://schemas.microsoft.com/office/word/2010/wordml" xmlns:w15="http://schemas.microsoft.com/office/word/2012/wordml" xmlns:w16cex="http://schemas.microsoft.com/office/word/2018/wordml/cex" xmlns:w16cid="http://schemas.microsoft.com/office/word/2016/wordml/cid" xmlns:w16="http://schemas.microsoft.com/office/word/2018/wordml" xmlns:w16du="http://schemas.microsoft.com/office/word/2023/wordml/word16du" xmlns:w16sdtdh="http://schemas.microsoft.com/office/word/2020/wordml/sdtdatahash" xmlns:w16sdtfl="http://schemas.microsoft.com/office/word/2024/wordml/sdtformatlock" xmlns:w16se="http://schemas.microsoft.com/office/word/2015/wordml/symex" xmlns:wpg="http://schemas.microsoft.com/office/word/2010/wordprocessingGroup" xmlns:wpi="http://schemas.microsoft.com/office/word/2010/wordprocessingInk" xmlns:wne="http://schemas.microsoft.com/office/word/2006/wordml" xmlns:wps="http://schemas.microsoft.com/office/word/2010/wordprocessingShape" mc:Ignorable="w14 w15 w16se w16cid w16 w16cex w16sdtdh w16sdtfl w16du wp14">
   <w:sdt>
     <w:sdtPr>
       <w:id w:val="-492412361"/>
@@ -4257,7 +4261,6 @@
         <w:docPartUnique/>
       </w:docPartObj>
     </w:sdtPr>
-    <w:sdtEndPr/>
     <w:sdtContent>
       <w:p>
         <w:pPr>
@@ -4294,7 +4297,7 @@
 </file>
 
 <file path=word/footnotes.xml><?xml version="1.0" encoding="utf-8"?>
-<w:footnotes xmlns:wpc="http://schemas.microsoft.com/office/word/2010/wordprocessingCanvas" xmlns:cx="http://schemas.microsoft.com/office/drawing/2014/chartex" xmlns:cx1="http://schemas.microsoft.com/office/drawing/2015/9/8/chartex" xmlns:cx2="http://schemas.microsoft.com/office/drawing/2015/10/21/chartex" xmlns:cx3="http://schemas.microsoft.com/office/drawing/2016/5/9/chartex" xmlns:cx4="http://schemas.microsoft.com/office/drawing/2016/5/10/chartex" xmlns:cx5="http://schemas.microsoft.com/office/drawing/2016/5/11/chartex" xmlns:cx6="http://schemas.microsoft.com/office/drawing/2016/5/12/chartex" xmlns:cx7="http://schemas.microsoft.com/office/drawing/2016/5/13/chartex" xmlns:cx8="http://schemas.microsoft.com/office/drawing/2016/5/14/chartex" xmlns:mc="http://schemas.openxmlformats.org/markup-compatibility/2006" xmlns:aink="http://schemas.microsoft.com/office/drawing/2016/ink" xmlns:am3d="http://schemas.microsoft.com/office/drawing/2017/model3d" xmlns:o="urn:schemas-microsoft-com:office:office" xmlns:r="http://schemas.openxmlformats.org/officeDocument/2006/relationships" xmlns:m="http://schemas.openxmlformats.org/officeDocument/2006/math" xmlns:v="urn:schemas-microsoft-com:vml" xmlns:wp14="http://schemas.microsoft.com/office/word/2010/wordprocessingDrawing" xmlns:wp="http://schemas.openxmlformats.org/drawingml/2006/wordprocessingDrawing" xmlns:w10="urn:schemas-microsoft-com:office:word" xmlns:w="http://schemas.openxmlformats.org/wordprocessingml/2006/main" xmlns:w14="http://schemas.microsoft.com/office/word/2010/wordml" xmlns:w15="http://schemas.microsoft.com/office/word/2012/wordml" xmlns:w16cex="http://schemas.microsoft.com/office/word/2018/wordml/cex" xmlns:w16cid="http://schemas.microsoft.com/office/word/2016/wordml/cid" xmlns:w16="http://schemas.microsoft.com/office/word/2018/wordml" xmlns:w16sdtdh="http://schemas.microsoft.com/office/word/2020/wordml/sdtdatahash" xmlns:w16se="http://schemas.microsoft.com/office/word/2015/wordml/symex" xmlns:wpg="http://schemas.microsoft.com/office/word/2010/wordprocessingGroup" xmlns:wpi="http://schemas.microsoft.com/office/word/2010/wordprocessingInk" xmlns:wne="http://schemas.microsoft.com/office/word/2006/wordml" xmlns:wps="http://schemas.microsoft.com/office/word/2010/wordprocessingShape" mc:Ignorable="w14 w15 w16se w16cid w16 w16cex w16sdtdh wp14">
+<w:footnotes xmlns:wpc="http://schemas.microsoft.com/office/word/2010/wordprocessingCanvas" xmlns:cx="http://schemas.microsoft.com/office/drawing/2014/chartex" xmlns:cx1="http://schemas.microsoft.com/office/drawing/2015/9/8/chartex" xmlns:cx2="http://schemas.microsoft.com/office/drawing/2015/10/21/chartex" xmlns:cx3="http://schemas.microsoft.com/office/drawing/2016/5/9/chartex" xmlns:cx4="http://schemas.microsoft.com/office/drawing/2016/5/10/chartex" xmlns:cx5="http://schemas.microsoft.com/office/drawing/2016/5/11/chartex" xmlns:cx6="http://schemas.microsoft.com/office/drawing/2016/5/12/chartex" xmlns:cx7="http://schemas.microsoft.com/office/drawing/2016/5/13/chartex" xmlns:cx8="http://schemas.microsoft.com/office/drawing/2016/5/14/chartex" xmlns:mc="http://schemas.openxmlformats.org/markup-compatibility/2006" xmlns:aink="http://schemas.microsoft.com/office/drawing/2016/ink" xmlns:am3d="http://schemas.microsoft.com/office/drawing/2017/model3d" xmlns:o="urn:schemas-microsoft-com:office:office" xmlns:oel="http://schemas.microsoft.com/office/2019/extlst" xmlns:r="http://schemas.openxmlformats.org/officeDocument/2006/relationships" xmlns:m="http://schemas.openxmlformats.org/officeDocument/2006/math" xmlns:v="urn:schemas-microsoft-com:vml" xmlns:wp14="http://schemas.microsoft.com/office/word/2010/wordprocessingDrawing" xmlns:wp="http://schemas.openxmlformats.org/drawingml/2006/wordprocessingDrawing" xmlns:w10="urn:schemas-microsoft-com:office:word" xmlns:w="http://schemas.openxmlformats.org/wordprocessingml/2006/main" xmlns:w14="http://schemas.microsoft.com/office/word/2010/wordml" xmlns:w15="http://schemas.microsoft.com/office/word/2012/wordml" xmlns:w16cex="http://schemas.microsoft.com/office/word/2018/wordml/cex" xmlns:w16cid="http://schemas.microsoft.com/office/word/2016/wordml/cid" xmlns:w16="http://schemas.microsoft.com/office/word/2018/wordml" xmlns:w16du="http://schemas.microsoft.com/office/word/2023/wordml/word16du" xmlns:w16sdtdh="http://schemas.microsoft.com/office/word/2020/wordml/sdtdatahash" xmlns:w16sdtfl="http://schemas.microsoft.com/office/word/2024/wordml/sdtformatlock" xmlns:w16se="http://schemas.microsoft.com/office/word/2015/wordml/symex" xmlns:wpg="http://schemas.microsoft.com/office/word/2010/wordprocessingGroup" xmlns:wpi="http://schemas.microsoft.com/office/word/2010/wordprocessingInk" xmlns:wne="http://schemas.microsoft.com/office/word/2006/wordml" xmlns:wps="http://schemas.microsoft.com/office/word/2010/wordprocessingShape" mc:Ignorable="w14 w15 w16se w16cid w16 w16cex w16sdtdh w16sdtfl w16du wp14">
   <w:footnote w:type="separator" w:id="-1">
     <w:p>
       <w:pPr>
@@ -4319,7 +4322,7 @@
 </file>
 
 <file path=word/numbering.xml><?xml version="1.0" encoding="utf-8"?>
-<w:numbering xmlns:wpc="http://schemas.microsoft.com/office/word/2010/wordprocessingCanvas" xmlns:cx="http://schemas.microsoft.com/office/drawing/2014/chartex" xmlns:cx1="http://schemas.microsoft.com/office/drawing/2015/9/8/chartex" xmlns:cx2="http://schemas.microsoft.com/office/drawing/2015/10/21/chartex" xmlns:cx3="http://schemas.microsoft.com/office/drawing/2016/5/9/chartex" xmlns:cx4="http://schemas.microsoft.com/office/drawing/2016/5/10/chartex" xmlns:cx5="http://schemas.microsoft.com/office/drawing/2016/5/11/chartex" xmlns:cx6="http://schemas.microsoft.com/office/drawing/2016/5/12/chartex" xmlns:cx7="http://schemas.microsoft.com/office/drawing/2016/5/13/chartex" xmlns:cx8="http://schemas.microsoft.com/office/drawing/2016/5/14/chartex" xmlns:mc="http://schemas.openxmlformats.org/markup-compatibility/2006" xmlns:aink="http://schemas.microsoft.com/office/drawing/2016/ink" xmlns:am3d="http://schemas.microsoft.com/office/drawing/2017/model3d" xmlns:o="urn:schemas-microsoft-com:office:office" xmlns:r="http://schemas.openxmlformats.org/officeDocument/2006/relationships" xmlns:m="http://schemas.openxmlformats.org/officeDocument/2006/math" xmlns:v="urn:schemas-microsoft-com:vml" xmlns:wp14="http://schemas.microsoft.com/office/word/2010/wordprocessingDrawing" xmlns:wp="http://schemas.openxmlformats.org/drawingml/2006/wordprocessingDrawing" xmlns:w10="urn:schemas-microsoft-com:office:word" xmlns:w="http://schemas.openxmlformats.org/wordprocessingml/2006/main" xmlns:w14="http://schemas.microsoft.com/office/word/2010/wordml" xmlns:w15="http://schemas.microsoft.com/office/word/2012/wordml" xmlns:w16cex="http://schemas.microsoft.com/office/word/2018/wordml/cex" xmlns:w16cid="http://schemas.microsoft.com/office/word/2016/wordml/cid" xmlns:w16="http://schemas.microsoft.com/office/word/2018/wordml" xmlns:w16sdtdh="http://schemas.microsoft.com/office/word/2020/wordml/sdtdatahash" xmlns:w16se="http://schemas.microsoft.com/office/word/2015/wordml/symex" xmlns:wpg="http://schemas.microsoft.com/office/word/2010/wordprocessingGroup" xmlns:wpi="http://schemas.microsoft.com/office/word/2010/wordprocessingInk" xmlns:wne="http://schemas.microsoft.com/office/word/2006/wordml" xmlns:wps="http://schemas.microsoft.com/office/word/2010/wordprocessingShape" mc:Ignorable="w14 w15 w16se w16cid w16 w16cex w16sdtdh wp14">
+<w:numbering xmlns:wpc="http://schemas.microsoft.com/office/word/2010/wordprocessingCanvas" xmlns:cx="http://schemas.microsoft.com/office/drawing/2014/chartex" xmlns:cx1="http://schemas.microsoft.com/office/drawing/2015/9/8/chartex" xmlns:cx2="http://schemas.microsoft.com/office/drawing/2015/10/21/chartex" xmlns:cx3="http://schemas.microsoft.com/office/drawing/2016/5/9/chartex" xmlns:cx4="http://schemas.microsoft.com/office/drawing/2016/5/10/chartex" xmlns:cx5="http://schemas.microsoft.com/office/drawing/2016/5/11/chartex" xmlns:cx6="http://schemas.microsoft.com/office/drawing/2016/5/12/chartex" xmlns:cx7="http://schemas.microsoft.com/office/drawing/2016/5/13/chartex" xmlns:cx8="http://schemas.microsoft.com/office/drawing/2016/5/14/chartex" xmlns:mc="http://schemas.openxmlformats.org/markup-compatibility/2006" xmlns:aink="http://schemas.microsoft.com/office/drawing/2016/ink" xmlns:am3d="http://schemas.microsoft.com/office/drawing/2017/model3d" xmlns:o="urn:schemas-microsoft-com:office:office" xmlns:oel="http://schemas.microsoft.com/office/2019/extlst" xmlns:r="http://schemas.openxmlformats.org/officeDocument/2006/relationships" xmlns:m="http://schemas.openxmlformats.org/officeDocument/2006/math" xmlns:v="urn:schemas-microsoft-com:vml" xmlns:wp14="http://schemas.microsoft.com/office/word/2010/wordprocessingDrawing" xmlns:wp="http://schemas.openxmlformats.org/drawingml/2006/wordprocessingDrawing" xmlns:w10="urn:schemas-microsoft-com:office:word" xmlns:w="http://schemas.openxmlformats.org/wordprocessingml/2006/main" xmlns:w14="http://schemas.microsoft.com/office/word/2010/wordml" xmlns:w15="http://schemas.microsoft.com/office/word/2012/wordml" xmlns:w16cex="http://schemas.microsoft.com/office/word/2018/wordml/cex" xmlns:w16cid="http://schemas.microsoft.com/office/word/2016/wordml/cid" xmlns:w16="http://schemas.microsoft.com/office/word/2018/wordml" xmlns:w16du="http://schemas.microsoft.com/office/word/2023/wordml/word16du" xmlns:w16sdtdh="http://schemas.microsoft.com/office/word/2020/wordml/sdtdatahash" xmlns:w16sdtfl="http://schemas.microsoft.com/office/word/2024/wordml/sdtformatlock" xmlns:w16se="http://schemas.microsoft.com/office/word/2015/wordml/symex" xmlns:wpg="http://schemas.microsoft.com/office/word/2010/wordprocessingGroup" xmlns:wpi="http://schemas.microsoft.com/office/word/2010/wordprocessingInk" xmlns:wne="http://schemas.microsoft.com/office/word/2006/wordml" xmlns:wps="http://schemas.microsoft.com/office/word/2010/wordprocessingShape" mc:Ignorable="w14 w15 w16se w16cid w16 w16cex w16sdtdh w16sdtfl w16du wp14">
   <w:abstractNum w:abstractNumId="0" w15:restartNumberingAfterBreak="0">
     <w:nsid w:val="0067384A"/>
     <w:multiLevelType w:val="hybridMultilevel"/>
@@ -6268,65 +6271,65 @@
       </w:rPr>
     </w:lvl>
   </w:abstractNum>
-  <w:num w:numId="1">
+  <w:num w:numId="1" w16cid:durableId="919750568">
     <w:abstractNumId w:val="10"/>
   </w:num>
-  <w:num w:numId="2">
+  <w:num w:numId="2" w16cid:durableId="285086910">
     <w:abstractNumId w:val="0"/>
   </w:num>
-  <w:num w:numId="3">
+  <w:num w:numId="3" w16cid:durableId="1519735052">
     <w:abstractNumId w:val="7"/>
   </w:num>
-  <w:num w:numId="4">
+  <w:num w:numId="4" w16cid:durableId="670908454">
     <w:abstractNumId w:val="6"/>
   </w:num>
-  <w:num w:numId="5">
+  <w:num w:numId="5" w16cid:durableId="1292789280">
     <w:abstractNumId w:val="16"/>
   </w:num>
-  <w:num w:numId="6">
+  <w:num w:numId="6" w16cid:durableId="1429892027">
     <w:abstractNumId w:val="4"/>
   </w:num>
-  <w:num w:numId="7">
+  <w:num w:numId="7" w16cid:durableId="1681086378">
     <w:abstractNumId w:val="11"/>
   </w:num>
-  <w:num w:numId="8">
+  <w:num w:numId="8" w16cid:durableId="1531794042">
     <w:abstractNumId w:val="9"/>
   </w:num>
-  <w:num w:numId="9">
+  <w:num w:numId="9" w16cid:durableId="1202013785">
     <w:abstractNumId w:val="13"/>
   </w:num>
-  <w:num w:numId="10">
+  <w:num w:numId="10" w16cid:durableId="2094735837">
     <w:abstractNumId w:val="15"/>
   </w:num>
-  <w:num w:numId="11">
+  <w:num w:numId="11" w16cid:durableId="1699432831">
     <w:abstractNumId w:val="12"/>
   </w:num>
-  <w:num w:numId="12">
+  <w:num w:numId="12" w16cid:durableId="1967928262">
     <w:abstractNumId w:val="1"/>
   </w:num>
-  <w:num w:numId="13">
+  <w:num w:numId="13" w16cid:durableId="745807228">
     <w:abstractNumId w:val="3"/>
   </w:num>
-  <w:num w:numId="14">
+  <w:num w:numId="14" w16cid:durableId="365101108">
     <w:abstractNumId w:val="5"/>
   </w:num>
-  <w:num w:numId="15">
+  <w:num w:numId="15" w16cid:durableId="159321952">
     <w:abstractNumId w:val="14"/>
   </w:num>
-  <w:num w:numId="16">
+  <w:num w:numId="16" w16cid:durableId="1317226976">
     <w:abstractNumId w:val="2"/>
   </w:num>
-  <w:num w:numId="17">
+  <w:num w:numId="17" w16cid:durableId="2046176247">
     <w:abstractNumId w:val="17"/>
   </w:num>
-  <w:num w:numId="18">
+  <w:num w:numId="18" w16cid:durableId="434253772">
     <w:abstractNumId w:val="8"/>
   </w:num>
 </w:numbering>
 </file>
 
 <file path=word/styles.xml><?xml version="1.0" encoding="utf-8"?>
-<w:styles xmlns:mc="http://schemas.openxmlformats.org/markup-compatibility/2006" xmlns:r="http://schemas.openxmlformats.org/officeDocument/2006/relationships" xmlns:w="http://schemas.openxmlformats.org/wordprocessingml/2006/main" xmlns:w14="http://schemas.microsoft.com/office/word/2010/wordml" xmlns:w15="http://schemas.microsoft.com/office/word/2012/wordml" xmlns:w16cex="http://schemas.microsoft.com/office/word/2018/wordml/cex" xmlns:w16cid="http://schemas.microsoft.com/office/word/2016/wordml/cid" xmlns:w16="http://schemas.microsoft.com/office/word/2018/wordml" xmlns:w16sdtdh="http://schemas.microsoft.com/office/word/2020/wordml/sdtdatahash" xmlns:w16se="http://schemas.microsoft.com/office/word/2015/wordml/symex" mc:Ignorable="w14 w15 w16se w16cid w16 w16cex w16sdtdh">
+<w:styles xmlns:mc="http://schemas.openxmlformats.org/markup-compatibility/2006" xmlns:r="http://schemas.openxmlformats.org/officeDocument/2006/relationships" xmlns:w="http://schemas.openxmlformats.org/wordprocessingml/2006/main" xmlns:w14="http://schemas.microsoft.com/office/word/2010/wordml" xmlns:w15="http://schemas.microsoft.com/office/word/2012/wordml" xmlns:w16cex="http://schemas.microsoft.com/office/word/2018/wordml/cex" xmlns:w16cid="http://schemas.microsoft.com/office/word/2016/wordml/cid" xmlns:w16="http://schemas.microsoft.com/office/word/2018/wordml" xmlns:w16du="http://schemas.microsoft.com/office/word/2023/wordml/word16du" xmlns:w16sdtdh="http://schemas.microsoft.com/office/word/2020/wordml/sdtdatahash" xmlns:w16sdtfl="http://schemas.microsoft.com/office/word/2024/wordml/sdtformatlock" xmlns:w16se="http://schemas.microsoft.com/office/word/2015/wordml/symex" mc:Ignorable="w14 w15 w16se w16cid w16 w16cex w16sdtdh w16sdtfl w16du">
   <w:docDefaults>
     <w:rPrDefault>
       <w:rPr>
@@ -7361,7 +7364,7 @@
 </file>
 
 <file path=word/glossary/document.xml><?xml version="1.0" encoding="utf-8"?>
-<w:glossaryDocument xmlns:wpc="http://schemas.microsoft.com/office/word/2010/wordprocessingCanvas" xmlns:cx="http://schemas.microsoft.com/office/drawing/2014/chartex" xmlns:cx1="http://schemas.microsoft.com/office/drawing/2015/9/8/chartex" xmlns:cx2="http://schemas.microsoft.com/office/drawing/2015/10/21/chartex" xmlns:cx3="http://schemas.microsoft.com/office/drawing/2016/5/9/chartex" xmlns:cx4="http://schemas.microsoft.com/office/drawing/2016/5/10/chartex" xmlns:cx5="http://schemas.microsoft.com/office/drawing/2016/5/11/chartex" xmlns:cx6="http://schemas.microsoft.com/office/drawing/2016/5/12/chartex" xmlns:cx7="http://schemas.microsoft.com/office/drawing/2016/5/13/chartex" xmlns:cx8="http://schemas.microsoft.com/office/drawing/2016/5/14/chartex" xmlns:mc="http://schemas.openxmlformats.org/markup-compatibility/2006" xmlns:aink="http://schemas.microsoft.com/office/drawing/2016/ink" xmlns:am3d="http://schemas.microsoft.com/office/drawing/2017/model3d" xmlns:o="urn:schemas-microsoft-com:office:office" xmlns:r="http://schemas.openxmlformats.org/officeDocument/2006/relationships" xmlns:m="http://schemas.openxmlformats.org/officeDocument/2006/math" xmlns:v="urn:schemas-microsoft-com:vml" xmlns:wp14="http://schemas.microsoft.com/office/word/2010/wordprocessingDrawing" xmlns:wp="http://schemas.openxmlformats.org/drawingml/2006/wordprocessingDrawing" xmlns:w10="urn:schemas-microsoft-com:office:word" xmlns:w="http://schemas.openxmlformats.org/wordprocessingml/2006/main" xmlns:w14="http://schemas.microsoft.com/office/word/2010/wordml" xmlns:w15="http://schemas.microsoft.com/office/word/2012/wordml" xmlns:w16cex="http://schemas.microsoft.com/office/word/2018/wordml/cex" xmlns:w16cid="http://schemas.microsoft.com/office/word/2016/wordml/cid" xmlns:w16="http://schemas.microsoft.com/office/word/2018/wordml" xmlns:w16sdtdh="http://schemas.microsoft.com/office/word/2020/wordml/sdtdatahash" xmlns:w16se="http://schemas.microsoft.com/office/word/2015/wordml/symex" xmlns:wpg="http://schemas.microsoft.com/office/word/2010/wordprocessingGroup" xmlns:wpi="http://schemas.microsoft.com/office/word/2010/wordprocessingInk" xmlns:wne="http://schemas.microsoft.com/office/word/2006/wordml" xmlns:wps="http://schemas.microsoft.com/office/word/2010/wordprocessingShape" mc:Ignorable="w14 w15 w16se w16cid w16 w16cex w16sdtdh wp14">
+<w:glossaryDocument xmlns:wpc="http://schemas.microsoft.com/office/word/2010/wordprocessingCanvas" xmlns:cx="http://schemas.microsoft.com/office/drawing/2014/chartex" xmlns:cx1="http://schemas.microsoft.com/office/drawing/2015/9/8/chartex" xmlns:cx2="http://schemas.microsoft.com/office/drawing/2015/10/21/chartex" xmlns:cx3="http://schemas.microsoft.com/office/drawing/2016/5/9/chartex" xmlns:cx4="http://schemas.microsoft.com/office/drawing/2016/5/10/chartex" xmlns:cx5="http://schemas.microsoft.com/office/drawing/2016/5/11/chartex" xmlns:cx6="http://schemas.microsoft.com/office/drawing/2016/5/12/chartex" xmlns:cx7="http://schemas.microsoft.com/office/drawing/2016/5/13/chartex" xmlns:cx8="http://schemas.microsoft.com/office/drawing/2016/5/14/chartex" xmlns:mc="http://schemas.openxmlformats.org/markup-compatibility/2006" xmlns:aink="http://schemas.microsoft.com/office/drawing/2016/ink" xmlns:am3d="http://schemas.microsoft.com/office/drawing/2017/model3d" xmlns:o="urn:schemas-microsoft-com:office:office" xmlns:oel="http://schemas.microsoft.com/office/2019/extlst" xmlns:r="http://schemas.openxmlformats.org/officeDocument/2006/relationships" xmlns:m="http://schemas.openxmlformats.org/officeDocument/2006/math" xmlns:v="urn:schemas-microsoft-com:vml" xmlns:wp14="http://schemas.microsoft.com/office/word/2010/wordprocessingDrawing" xmlns:wp="http://schemas.openxmlformats.org/drawingml/2006/wordprocessingDrawing" xmlns:w10="urn:schemas-microsoft-com:office:word" xmlns:w="http://schemas.openxmlformats.org/wordprocessingml/2006/main" xmlns:w14="http://schemas.microsoft.com/office/word/2010/wordml" xmlns:w15="http://schemas.microsoft.com/office/word/2012/wordml" xmlns:w16cex="http://schemas.microsoft.com/office/word/2018/wordml/cex" xmlns:w16cid="http://schemas.microsoft.com/office/word/2016/wordml/cid" xmlns:w16="http://schemas.microsoft.com/office/word/2018/wordml" xmlns:w16du="http://schemas.microsoft.com/office/word/2023/wordml/word16du" xmlns:w16sdtdh="http://schemas.microsoft.com/office/word/2020/wordml/sdtdatahash" xmlns:w16sdtfl="http://schemas.microsoft.com/office/word/2024/wordml/sdtformatlock" xmlns:w16se="http://schemas.microsoft.com/office/word/2015/wordml/symex" xmlns:wpg="http://schemas.microsoft.com/office/word/2010/wordprocessingGroup" xmlns:wpi="http://schemas.microsoft.com/office/word/2010/wordprocessingInk" xmlns:wne="http://schemas.microsoft.com/office/word/2006/wordml" xmlns:wps="http://schemas.microsoft.com/office/word/2010/wordprocessingShape" mc:Ignorable="w14 w15 w16se w16cid w16 w16cex w16sdtdh w16sdtfl w16du wp14">
   <w:docParts>
     <w:docPart>
       <w:docPartPr>
@@ -7387,7 +7390,7 @@
             <w:rPr>
               <w:rFonts w:asciiTheme="majorHAnsi" w:eastAsiaTheme="majorEastAsia" w:hAnsiTheme="majorHAnsi" w:cstheme="majorBidi"/>
               <w:caps/>
-              <w:color w:val="4472C4" w:themeColor="accent1"/>
+              <w:color w:val="156082" w:themeColor="accent1"/>
               <w:sz w:val="80"/>
               <w:szCs w:val="80"/>
               <w:lang w:val="en-GB"/>
@@ -7419,7 +7422,7 @@
           </w:pPr>
           <w:r>
             <w:rPr>
-              <w:color w:val="4472C4" w:themeColor="accent1"/>
+              <w:color w:val="156082" w:themeColor="accent1"/>
               <w:sz w:val="28"/>
               <w:szCs w:val="28"/>
               <w:lang w:val="en-GB"/>
@@ -7434,7 +7437,7 @@
 </file>
 
 <file path=word/glossary/fontTable.xml><?xml version="1.0" encoding="utf-8"?>
-<w:fonts xmlns:mc="http://schemas.openxmlformats.org/markup-compatibility/2006" xmlns:r="http://schemas.openxmlformats.org/officeDocument/2006/relationships" xmlns:w="http://schemas.openxmlformats.org/wordprocessingml/2006/main" xmlns:w14="http://schemas.microsoft.com/office/word/2010/wordml" xmlns:w15="http://schemas.microsoft.com/office/word/2012/wordml" xmlns:w16cex="http://schemas.microsoft.com/office/word/2018/wordml/cex" xmlns:w16cid="http://schemas.microsoft.com/office/word/2016/wordml/cid" xmlns:w16="http://schemas.microsoft.com/office/word/2018/wordml" xmlns:w16sdtdh="http://schemas.microsoft.com/office/word/2020/wordml/sdtdatahash" xmlns:w16se="http://schemas.microsoft.com/office/word/2015/wordml/symex" mc:Ignorable="w14 w15 w16se w16cid w16 w16cex w16sdtdh">
+<w:fonts xmlns:mc="http://schemas.openxmlformats.org/markup-compatibility/2006" xmlns:r="http://schemas.openxmlformats.org/officeDocument/2006/relationships" xmlns:w="http://schemas.openxmlformats.org/wordprocessingml/2006/main" xmlns:w14="http://schemas.microsoft.com/office/word/2010/wordml" xmlns:w15="http://schemas.microsoft.com/office/word/2012/wordml" xmlns:w16cex="http://schemas.microsoft.com/office/word/2018/wordml/cex" xmlns:w16cid="http://schemas.microsoft.com/office/word/2016/wordml/cid" xmlns:w16="http://schemas.microsoft.com/office/word/2018/wordml" xmlns:w16du="http://schemas.microsoft.com/office/word/2023/wordml/word16du" xmlns:w16sdtdh="http://schemas.microsoft.com/office/word/2020/wordml/sdtdatahash" xmlns:w16sdtfl="http://schemas.microsoft.com/office/word/2024/wordml/sdtformatlock" xmlns:w16se="http://schemas.microsoft.com/office/word/2015/wordml/symex" mc:Ignorable="w14 w15 w16se w16cid w16 w16cex w16sdtdh w16sdtfl w16du">
   <w:font w:name="Symbol">
     <w:panose1 w:val="05050102010706020507"/>
     <w:charset w:val="02"/>
@@ -7464,38 +7467,22 @@
     <w:sig w:usb0="00000000" w:usb1="10000000" w:usb2="00000000" w:usb3="00000000" w:csb0="80000000" w:csb1="00000000"/>
   </w:font>
   <w:font w:name="Aptos">
-    <w:altName w:val="Calibri"/>
     <w:charset w:val="00"/>
     <w:family w:val="swiss"/>
     <w:pitch w:val="variable"/>
     <w:sig w:usb0="20000287" w:usb1="00000003" w:usb2="00000000" w:usb3="00000000" w:csb0="0000019F" w:csb1="00000000"/>
   </w:font>
   <w:font w:name="Aptos Display">
-    <w:altName w:val="Calibri"/>
     <w:charset w:val="00"/>
     <w:family w:val="swiss"/>
     <w:pitch w:val="variable"/>
     <w:sig w:usb0="20000287" w:usb1="00000003" w:usb2="00000000" w:usb3="00000000" w:csb0="0000019F" w:csb1="00000000"/>
   </w:font>
-  <w:font w:name="Calibri">
-    <w:panose1 w:val="020F0502020204030204"/>
-    <w:charset w:val="00"/>
-    <w:family w:val="swiss"/>
-    <w:pitch w:val="variable"/>
-    <w:sig w:usb0="E4002EFF" w:usb1="C000247B" w:usb2="00000009" w:usb3="00000000" w:csb0="000001FF" w:csb1="00000000"/>
-  </w:font>
-  <w:font w:name="Calibri Light">
-    <w:panose1 w:val="020F0302020204030204"/>
-    <w:charset w:val="00"/>
-    <w:family w:val="swiss"/>
-    <w:pitch w:val="variable"/>
-    <w:sig w:usb0="E4002EFF" w:usb1="C000247B" w:usb2="00000009" w:usb3="00000000" w:csb0="000001FF" w:csb1="00000000"/>
-  </w:font>
 </w:fonts>
 </file>
 
 <file path=word/glossary/settings.xml><?xml version="1.0" encoding="utf-8"?>
-<w:settings xmlns:mc="http://schemas.openxmlformats.org/markup-compatibility/2006" xmlns:o="urn:schemas-microsoft-com:office:office" xmlns:r="http://schemas.openxmlformats.org/officeDocument/2006/relationships" xmlns:m="http://schemas.openxmlformats.org/officeDocument/2006/math" xmlns:v="urn:schemas-microsoft-com:vml" xmlns:w10="urn:schemas-microsoft-com:office:word" xmlns:w="http://schemas.openxmlformats.org/wordprocessingml/2006/main" xmlns:w14="http://schemas.microsoft.com/office/word/2010/wordml" xmlns:w15="http://schemas.microsoft.com/office/word/2012/wordml" xmlns:w16cex="http://schemas.microsoft.com/office/word/2018/wordml/cex" xmlns:w16cid="http://schemas.microsoft.com/office/word/2016/wordml/cid" xmlns:w16="http://schemas.microsoft.com/office/word/2018/wordml" xmlns:w16sdtdh="http://schemas.microsoft.com/office/word/2020/wordml/sdtdatahash" xmlns:w16se="http://schemas.microsoft.com/office/word/2015/wordml/symex" xmlns:sl="http://schemas.openxmlformats.org/schemaLibrary/2006/main" mc:Ignorable="w14 w15 w16se w16cid w16 w16cex w16sdtdh">
+<w:settings xmlns:mc="http://schemas.openxmlformats.org/markup-compatibility/2006" xmlns:o="urn:schemas-microsoft-com:office:office" xmlns:r="http://schemas.openxmlformats.org/officeDocument/2006/relationships" xmlns:m="http://schemas.openxmlformats.org/officeDocument/2006/math" xmlns:v="urn:schemas-microsoft-com:vml" xmlns:w10="urn:schemas-microsoft-com:office:word" xmlns:w="http://schemas.openxmlformats.org/wordprocessingml/2006/main" xmlns:w14="http://schemas.microsoft.com/office/word/2010/wordml" xmlns:w15="http://schemas.microsoft.com/office/word/2012/wordml" xmlns:w16cex="http://schemas.microsoft.com/office/word/2018/wordml/cex" xmlns:w16cid="http://schemas.microsoft.com/office/word/2016/wordml/cid" xmlns:w16="http://schemas.microsoft.com/office/word/2018/wordml" xmlns:w16du="http://schemas.microsoft.com/office/word/2023/wordml/word16du" xmlns:w16sdtdh="http://schemas.microsoft.com/office/word/2020/wordml/sdtdatahash" xmlns:w16sdtfl="http://schemas.microsoft.com/office/word/2024/wordml/sdtformatlock" xmlns:w16se="http://schemas.microsoft.com/office/word/2015/wordml/symex" xmlns:sl="http://schemas.openxmlformats.org/schemaLibrary/2006/main" mc:Ignorable="w14 w15 w16se w16cid w16 w16cex w16sdtdh w16sdtfl w16du">
   <w:view w:val="normal"/>
   <w:defaultTabStop w:val="708"/>
   <w:hyphenationZone w:val="425"/>
@@ -7514,8 +7501,10 @@
     <w:rsid w:val="002F5CE8"/>
     <w:rsid w:val="003B33CD"/>
     <w:rsid w:val="004262E5"/>
+    <w:rsid w:val="00453D8D"/>
     <w:rsid w:val="004C05D2"/>
     <w:rsid w:val="005744B0"/>
+    <w:rsid w:val="005E7BE8"/>
     <w:rsid w:val="00693C6C"/>
     <w:rsid w:val="00721F3B"/>
     <w:rsid w:val="00882FB3"/>
@@ -7543,14 +7532,14 @@
   </m:mathPr>
   <w:themeFontLang w:val="es-CO"/>
   <w:clrSchemeMapping w:bg1="light1" w:t1="dark1" w:bg2="light2" w:t2="dark2" w:accent1="accent1" w:accent2="accent2" w:accent3="accent3" w:accent4="accent4" w:accent5="accent5" w:accent6="accent6" w:hyperlink="hyperlink" w:followedHyperlink="followedHyperlink"/>
-  <w:decimalSymbol w:val="."/>
-  <w:listSeparator w:val=","/>
+  <w:decimalSymbol w:val=","/>
+  <w:listSeparator w:val=";"/>
   <w15:chartTrackingRefBased/>
 </w:settings>
 </file>
 
 <file path=word/glossary/styles.xml><?xml version="1.0" encoding="utf-8"?>
-<w:styles xmlns:mc="http://schemas.openxmlformats.org/markup-compatibility/2006" xmlns:r="http://schemas.openxmlformats.org/officeDocument/2006/relationships" xmlns:w="http://schemas.openxmlformats.org/wordprocessingml/2006/main" xmlns:w14="http://schemas.microsoft.com/office/word/2010/wordml" xmlns:w15="http://schemas.microsoft.com/office/word/2012/wordml" xmlns:w16cex="http://schemas.microsoft.com/office/word/2018/wordml/cex" xmlns:w16cid="http://schemas.microsoft.com/office/word/2016/wordml/cid" xmlns:w16="http://schemas.microsoft.com/office/word/2018/wordml" xmlns:w16sdtdh="http://schemas.microsoft.com/office/word/2020/wordml/sdtdatahash" xmlns:w16se="http://schemas.microsoft.com/office/word/2015/wordml/symex" mc:Ignorable="w14 w15 w16se w16cid w16 w16cex w16sdtdh">
+<w:styles xmlns:mc="http://schemas.openxmlformats.org/markup-compatibility/2006" xmlns:r="http://schemas.openxmlformats.org/officeDocument/2006/relationships" xmlns:w="http://schemas.openxmlformats.org/wordprocessingml/2006/main" xmlns:w14="http://schemas.microsoft.com/office/word/2010/wordml" xmlns:w15="http://schemas.microsoft.com/office/word/2012/wordml" xmlns:w16cex="http://schemas.microsoft.com/office/word/2018/wordml/cex" xmlns:w16cid="http://schemas.microsoft.com/office/word/2016/wordml/cid" xmlns:w16="http://schemas.microsoft.com/office/word/2018/wordml" xmlns:w16du="http://schemas.microsoft.com/office/word/2023/wordml/word16du" xmlns:w16sdtdh="http://schemas.microsoft.com/office/word/2020/wordml/sdtdatahash" xmlns:w16sdtfl="http://schemas.microsoft.com/office/word/2024/wordml/sdtformatlock" xmlns:w16se="http://schemas.microsoft.com/office/word/2015/wordml/symex" mc:Ignorable="w14 w15 w16se w16cid w16 w16cex w16sdtdh w16sdtfl w16du">
   <w:docDefaults>
     <w:rPrDefault>
       <w:rPr>
@@ -7989,7 +7978,7 @@
 </file>
 
 <file path=word/glossary/webSettings.xml><?xml version="1.0" encoding="utf-8"?>
-<w:webSettings xmlns:mc="http://schemas.openxmlformats.org/markup-compatibility/2006" xmlns:r="http://schemas.openxmlformats.org/officeDocument/2006/relationships" xmlns:w="http://schemas.openxmlformats.org/wordprocessingml/2006/main" xmlns:w14="http://schemas.microsoft.com/office/word/2010/wordml" xmlns:w15="http://schemas.microsoft.com/office/word/2012/wordml" xmlns:w16cex="http://schemas.microsoft.com/office/word/2018/wordml/cex" xmlns:w16cid="http://schemas.microsoft.com/office/word/2016/wordml/cid" xmlns:w16="http://schemas.microsoft.com/office/word/2018/wordml" xmlns:w16sdtdh="http://schemas.microsoft.com/office/word/2020/wordml/sdtdatahash" xmlns:w16se="http://schemas.microsoft.com/office/word/2015/wordml/symex" mc:Ignorable="w14 w15 w16se w16cid w16 w16cex w16sdtdh">
+<w:webSettings xmlns:mc="http://schemas.openxmlformats.org/markup-compatibility/2006" xmlns:r="http://schemas.openxmlformats.org/officeDocument/2006/relationships" xmlns:w="http://schemas.openxmlformats.org/wordprocessingml/2006/main" xmlns:w14="http://schemas.microsoft.com/office/word/2010/wordml" xmlns:w15="http://schemas.microsoft.com/office/word/2012/wordml" xmlns:w16cex="http://schemas.microsoft.com/office/word/2018/wordml/cex" xmlns:w16cid="http://schemas.microsoft.com/office/word/2016/wordml/cid" xmlns:w16="http://schemas.microsoft.com/office/word/2018/wordml" xmlns:w16du="http://schemas.microsoft.com/office/word/2023/wordml/word16du" xmlns:w16sdtdh="http://schemas.microsoft.com/office/word/2020/wordml/sdtdatahash" xmlns:w16sdtfl="http://schemas.microsoft.com/office/word/2024/wordml/sdtformatlock" xmlns:w16se="http://schemas.microsoft.com/office/word/2015/wordml/symex" mc:Ignorable="w14 w15 w16se w16cid w16 w16cex w16sdtdh w16sdtfl w16du">
   <w:optimizeForBrowser/>
   <w:allowPNG/>
 </w:webSettings>
@@ -8302,6 +8291,26 @@
 </file>
 
 <file path=customXml/item2.xml><?xml version="1.0" encoding="utf-8"?>
+<p:properties xmlns:p="http://schemas.microsoft.com/office/2006/metadata/properties" xmlns:xsi="http://www.w3.org/2001/XMLSchema-instance" xmlns:pc="http://schemas.microsoft.com/office/infopath/2007/PartnerControls">
+  <documentManagement>
+    <TaxCatchAll xmlns="46d1e717-0c42-4ef4-95da-f63aa9a68b8a" xsi:nil="true"/>
+    <lcf76f155ced4ddcb4097134ff3c332f xmlns="961dbb11-ccd5-4a54-965f-6f2a32ff5d5c">
+      <Terms xmlns="http://schemas.microsoft.com/office/infopath/2007/PartnerControls"/>
+    </lcf76f155ced4ddcb4097134ff3c332f>
+  </documentManagement>
+</p:properties>
+</file>
+
+<file path=customXml/item3.xml><?xml version="1.0" encoding="utf-8"?>
+<?mso-contentType ?>
+<FormTemplates xmlns="http://schemas.microsoft.com/sharepoint/v3/contenttype/forms">
+  <Display>DocumentLibraryForm</Display>
+  <Edit>DocumentLibraryForm</Edit>
+  <New>DocumentLibraryForm</New>
+</FormTemplates>
+</file>
+
+<file path=customXml/item4.xml><?xml version="1.0" encoding="utf-8"?>
 <ct:contentTypeSchema xmlns:ct="http://schemas.microsoft.com/office/2006/metadata/contentType" xmlns:ma="http://schemas.microsoft.com/office/2006/metadata/properties/metaAttributes" ct:_="" ma:_="" ma:contentTypeName="Document" ma:contentTypeID="0x010100BC676723461A664987A0EB6B80A5BE37" ma:contentTypeVersion="10" ma:contentTypeDescription="Create a new document." ma:contentTypeScope="" ma:versionID="c0ee912b073cf4ef844ee31b6b25431b">
   <xsd:schema xmlns:xsd="http://www.w3.org/2001/XMLSchema" xmlns:xs="http://www.w3.org/2001/XMLSchema" xmlns:p="http://schemas.microsoft.com/office/2006/metadata/properties" xmlns:ns2="961dbb11-ccd5-4a54-965f-6f2a32ff5d5c" xmlns:ns3="46d1e717-0c42-4ef4-95da-f63aa9a68b8a" targetNamespace="http://schemas.microsoft.com/office/2006/metadata/properties" ma:root="true" ma:fieldsID="d077856d4ad3f9eabd3a3fc8c259f20b" ns2:_="" ns3:_="">
     <xsd:import namespace="961dbb11-ccd5-4a54-965f-6f2a32ff5d5c"/>
@@ -8490,26 +8499,6 @@
 </ct:contentTypeSchema>
 </file>
 
-<file path=customXml/item3.xml><?xml version="1.0" encoding="utf-8"?>
-<?mso-contentType ?>
-<FormTemplates xmlns="http://schemas.microsoft.com/sharepoint/v3/contenttype/forms">
-  <Display>DocumentLibraryForm</Display>
-  <Edit>DocumentLibraryForm</Edit>
-  <New>DocumentLibraryForm</New>
-</FormTemplates>
-</file>
-
-<file path=customXml/item4.xml><?xml version="1.0" encoding="utf-8"?>
-<p:properties xmlns:p="http://schemas.microsoft.com/office/2006/metadata/properties" xmlns:xsi="http://www.w3.org/2001/XMLSchema-instance" xmlns:pc="http://schemas.microsoft.com/office/infopath/2007/PartnerControls">
-  <documentManagement>
-    <TaxCatchAll xmlns="46d1e717-0c42-4ef4-95da-f63aa9a68b8a" xsi:nil="true"/>
-    <lcf76f155ced4ddcb4097134ff3c332f xmlns="961dbb11-ccd5-4a54-965f-6f2a32ff5d5c">
-      <Terms xmlns="http://schemas.microsoft.com/office/infopath/2007/PartnerControls"/>
-    </lcf76f155ced4ddcb4097134ff3c332f>
-  </documentManagement>
-</p:properties>
-</file>
-
 <file path=customXml/itemProps1.xml><?xml version="1.0" encoding="utf-8"?>
 <ds:datastoreItem xmlns:ds="http://schemas.openxmlformats.org/officeDocument/2006/customXml" ds:itemID="{55AF091B-3C7A-41E3-B477-F2FDAA23CFDA}">
   <ds:schemaRefs>
@@ -8519,6 +8508,25 @@
 </file>
 
 <file path=customXml/itemProps2.xml><?xml version="1.0" encoding="utf-8"?>
+<ds:datastoreItem xmlns:ds="http://schemas.openxmlformats.org/officeDocument/2006/customXml" ds:itemID="{9856E5A5-338C-42F5-BFD7-01D605BE81DB}">
+  <ds:schemaRefs>
+    <ds:schemaRef ds:uri="http://schemas.microsoft.com/office/2006/metadata/properties"/>
+    <ds:schemaRef ds:uri="http://schemas.microsoft.com/office/infopath/2007/PartnerControls"/>
+    <ds:schemaRef ds:uri="46d1e717-0c42-4ef4-95da-f63aa9a68b8a"/>
+    <ds:schemaRef ds:uri="961dbb11-ccd5-4a54-965f-6f2a32ff5d5c"/>
+  </ds:schemaRefs>
+</ds:datastoreItem>
+</file>
+
+<file path=customXml/itemProps3.xml><?xml version="1.0" encoding="utf-8"?>
+<ds:datastoreItem xmlns:ds="http://schemas.openxmlformats.org/officeDocument/2006/customXml" ds:itemID="{DCE1C31B-3C49-4C02-A83A-4CB0B9BB051E}">
+  <ds:schemaRefs>
+    <ds:schemaRef ds:uri="http://schemas.microsoft.com/sharepoint/v3/contenttype/forms"/>
+  </ds:schemaRefs>
+</ds:datastoreItem>
+</file>
+
+<file path=customXml/itemProps4.xml><?xml version="1.0" encoding="utf-8"?>
 <ds:datastoreItem xmlns:ds="http://schemas.openxmlformats.org/officeDocument/2006/customXml" ds:itemID="{770ECC2A-CFF0-4D89-B13B-895C9516D127}">
   <ds:schemaRefs>
     <ds:schemaRef ds:uri="http://schemas.microsoft.com/office/2006/metadata/contentType"/>
@@ -8535,23 +8543,4 @@
     <ds:schemaRef ds:uri="http://schemas.microsoft.com/internal/obd"/>
   </ds:schemaRefs>
 </ds:datastoreItem>
-</file>
-
-<file path=customXml/itemProps3.xml><?xml version="1.0" encoding="utf-8"?>
-<ds:datastoreItem xmlns:ds="http://schemas.openxmlformats.org/officeDocument/2006/customXml" ds:itemID="{DCE1C31B-3C49-4C02-A83A-4CB0B9BB051E}">
-  <ds:schemaRefs>
-    <ds:schemaRef ds:uri="http://schemas.microsoft.com/sharepoint/v3/contenttype/forms"/>
-  </ds:schemaRefs>
-</ds:datastoreItem>
-</file>
-
-<file path=customXml/itemProps4.xml><?xml version="1.0" encoding="utf-8"?>
-<ds:datastoreItem xmlns:ds="http://schemas.openxmlformats.org/officeDocument/2006/customXml" ds:itemID="{9856E5A5-338C-42F5-BFD7-01D605BE81DB}">
-  <ds:schemaRefs>
-    <ds:schemaRef ds:uri="http://schemas.microsoft.com/office/2006/metadata/properties"/>
-    <ds:schemaRef ds:uri="http://schemas.microsoft.com/office/infopath/2007/PartnerControls"/>
-    <ds:schemaRef ds:uri="46d1e717-0c42-4ef4-95da-f63aa9a68b8a"/>
-    <ds:schemaRef ds:uri="961dbb11-ccd5-4a54-965f-6f2a32ff5d5c"/>
-  </ds:schemaRefs>
-</ds:datastoreItem>
 </file>
</xml_diff>